<commit_message>
Added underline to test diff
</commit_message>
<xml_diff>
--- a/projects.docx
+++ b/projects.docx
@@ -6,6 +6,7 @@
       <w:pPr>
         <w:rPr>
           <w:b/>
+          <w:u w:val="single"/>
         </w:rPr>
       </w:pPr>
       <w:r>
@@ -17,6 +18,7 @@
       <w:r>
         <w:rPr>
           <w:b/>
+          <w:u w:val="single"/>
         </w:rPr>
         <w:t>Project Instructions</w:t>
       </w:r>
@@ -46,20 +48,20 @@
         <w:t xml:space="preserve"> </w:t>
       </w:r>
       <w:r>
-        <w:t>section of the project that you choose</w:t>
+        <w:t>section of the project that you choose and create a pull request to merge the changes into the GitHub repository.</w:t>
+      </w:r>
+    </w:p>
+    <w:p>
+      <w:pPr>
+        <w:ind w:firstLine="720"/>
+      </w:pPr>
+      <w:r>
+        <w:t xml:space="preserve">For each project </w:t>
       </w:r>
       <w:bookmarkStart w:id="0" w:name="_GoBack"/>
       <w:bookmarkEnd w:id="0"/>
       <w:r>
-        <w:t xml:space="preserve"> and create a pull request to merge the changes into the GitHub repository.</w:t>
-      </w:r>
-    </w:p>
-    <w:p>
-      <w:pPr>
-        <w:ind w:firstLine="720"/>
-      </w:pPr>
-      <w:r>
-        <w:t>For each project you MUST include the following requirements:</w:t>
+        <w:t>you MUST include the following requirements:</w:t>
       </w:r>
     </w:p>
     <w:p>
@@ -210,10 +212,7 @@
         <w:ind w:left="720"/>
       </w:pPr>
       <w:r>
-        <w:t>Keep a record of the score</w:t>
-      </w:r>
-      <w:r>
-        <w:t xml:space="preserve"> e.g. (Player: 3 / Computer: 6)</w:t>
+        <w:t>Keep a record of the score e.g. (Player: 3 / Computer: 6)</w:t>
       </w:r>
     </w:p>
     <w:p>
@@ -236,19 +235,7 @@
           <w:b/>
         </w:rPr>
         <w:tab/>
-        <w:t>2</w:t>
-      </w:r>
-      <w:r>
-        <w:rPr>
-          <w:b/>
-        </w:rPr>
-        <w:t xml:space="preserve">. </w:t>
-      </w:r>
-      <w:r>
-        <w:rPr>
-          <w:b/>
-        </w:rPr>
-        <w:t>Create a dice simulator </w:t>
+        <w:t>2. Create a dice simulator </w:t>
       </w:r>
     </w:p>
     <w:p>
@@ -279,10 +266,7 @@
         <w:t xml:space="preserve">Create a program that opens a new window </w:t>
       </w:r>
       <w:r>
-        <w:t xml:space="preserve">and allows </w:t>
-      </w:r>
-      <w:r>
-        <w:t>the user to select the number of dice to be drawn on screen(1-4)</w:t>
+        <w:t>and allows the user to select the number of dice to be drawn on screen(1-4)</w:t>
       </w:r>
     </w:p>
     <w:p>
@@ -418,10 +402,7 @@
         </w:numPr>
       </w:pPr>
       <w:r>
-        <w:t xml:space="preserve">Allow the user </w:t>
-      </w:r>
-      <w:r>
-        <w:t>to ask another question or quit</w:t>
+        <w:t>Allow the user to ask another question or quit</w:t>
       </w:r>
     </w:p>
     <w:p>
@@ -475,19 +456,7 @@
         <w:rPr>
           <w:b/>
         </w:rPr>
-        <w:t xml:space="preserve">4. </w:t>
-      </w:r>
-      <w:r>
-        <w:rPr>
-          <w:b/>
-        </w:rPr>
-        <w:t>Hangm</w:t>
-      </w:r>
-      <w:r>
-        <w:rPr>
-          <w:b/>
-        </w:rPr>
-        <w:t>an Game </w:t>
+        <w:t>4. Hangman Game </w:t>
       </w:r>
     </w:p>
     <w:p>
@@ -604,19 +573,7 @@
           <w:b/>
         </w:rPr>
         <w:tab/>
-        <w:t>5</w:t>
-      </w:r>
-      <w:r>
-        <w:rPr>
-          <w:b/>
-        </w:rPr>
-        <w:t xml:space="preserve">. </w:t>
-      </w:r>
-      <w:r>
-        <w:rPr>
-          <w:b/>
-        </w:rPr>
-        <w:t>Mad Libs Story Maker</w:t>
+        <w:t>5. Mad Libs Story Maker</w:t>
       </w:r>
     </w:p>
     <w:p>
@@ -916,13 +873,7 @@
         <w:rPr>
           <w:b/>
         </w:rPr>
-        <w:t xml:space="preserve">7. </w:t>
-      </w:r>
-      <w:r>
-        <w:rPr>
-          <w:b/>
-        </w:rPr>
-        <w:t>Change Calculator</w:t>
+        <w:t>7. Change Calculator</w:t>
       </w:r>
     </w:p>
     <w:p>

</xml_diff>